<commit_message>
CASO 4 GG y resutados 1 hora 1 2 3
</commit_message>
<xml_diff>
--- a/Proyecto Modelado SenecaLibre.docx
+++ b/Proyecto Modelado SenecaLibre.docx
@@ -597,14 +597,6 @@
           <w:rFonts w:eastAsiaTheme="minorEastAsia"/>
         </w:rPr>
       </w:pPr>
-    </w:p>
-    <w:p>
-      <w:pPr>
-        <w:jc w:val="center"/>
-        <w:rPr>
-          <w:rFonts w:eastAsiaTheme="minorEastAsia"/>
-        </w:rPr>
-      </w:pPr>
       <m:oMathPara>
         <m:oMath>
           <m:sSubSup>
@@ -659,90 +651,6 @@
           </m:r>
         </m:oMath>
       </m:oMathPara>
-    </w:p>
-    <w:p>
-      <w:pPr>
-        <w:jc w:val="center"/>
-        <w:rPr>
-          <w:rFonts w:eastAsiaTheme="minorEastAsia"/>
-          <w:bCs/>
-        </w:rPr>
-      </w:pPr>
-    </w:p>
-    <w:p>
-      <w:pPr>
-        <w:jc w:val="center"/>
-        <w:rPr>
-          <w:rFonts w:eastAsiaTheme="minorEastAsia"/>
-        </w:rPr>
-      </w:pPr>
-      <m:oMathPara>
-        <m:oMath>
-          <m:sSubSup>
-            <m:sSubSupPr>
-              <m:ctrlPr>
-                <w:rPr>
-                  <w:rFonts w:ascii="Cambria Math" w:eastAsiaTheme="minorEastAsia" w:hAnsi="Cambria Math"/>
-                  <w:b/>
-                  <w:i/>
-                  <w:highlight w:val="red"/>
-                </w:rPr>
-              </m:ctrlPr>
-            </m:sSubSupPr>
-            <m:e>
-              <m:r>
-                <m:rPr>
-                  <m:sty m:val="bi"/>
-                </m:rPr>
-                <w:rPr>
-                  <w:rFonts w:ascii="Cambria Math" w:eastAsiaTheme="minorEastAsia" w:hAnsi="Cambria Math"/>
-                  <w:highlight w:val="red"/>
-                </w:rPr>
-                <m:t>CP</m:t>
-              </m:r>
-            </m:e>
-            <m:sub>
-              <m:r>
-                <m:rPr>
-                  <m:sty m:val="bi"/>
-                </m:rPr>
-                <w:rPr>
-                  <w:rFonts w:ascii="Cambria Math" w:eastAsiaTheme="minorEastAsia" w:hAnsi="Cambria Math"/>
-                  <w:highlight w:val="red"/>
-                </w:rPr>
-                <m:t>i</m:t>
-              </m:r>
-            </m:sub>
-            <m:sup>
-              <m:r>
-                <m:rPr>
-                  <m:sty m:val="bi"/>
-                </m:rPr>
-                <w:rPr>
-                  <w:rFonts w:ascii="Cambria Math" w:eastAsiaTheme="minorEastAsia" w:hAnsi="Cambria Math"/>
-                  <w:highlight w:val="red"/>
-                </w:rPr>
-                <m:t>k</m:t>
-              </m:r>
-            </m:sup>
-          </m:sSubSup>
-          <m:r>
-            <w:rPr>
-              <w:rFonts w:ascii="Cambria Math" w:eastAsiaTheme="minorEastAsia" w:hAnsi="Cambria Math"/>
-              <w:highlight w:val="red"/>
-            </w:rPr>
-            <m:t>:Representa la capacidad del depot i del producto k</m:t>
-          </m:r>
-        </m:oMath>
-      </m:oMathPara>
-    </w:p>
-    <w:p>
-      <w:pPr>
-        <w:jc w:val="center"/>
-        <w:rPr>
-          <w:rFonts w:eastAsiaTheme="minorEastAsia"/>
-        </w:rPr>
-      </w:pPr>
     </w:p>
     <w:p>
       <w:pPr>
@@ -1414,9 +1322,6 @@
         </w:rPr>
       </w:pPr>
       <m:oMathPara>
-        <m:oMathParaPr>
-          <m:jc m:val="center"/>
-        </m:oMathParaPr>
         <m:oMath>
           <m:sSub>
             <m:sSubPr>
@@ -1459,14 +1364,6 @@
           </m:r>
         </m:oMath>
       </m:oMathPara>
-    </w:p>
-    <w:p>
-      <w:pPr>
-        <w:jc w:val="center"/>
-        <w:rPr>
-          <w:rFonts w:eastAsiaTheme="minorEastAsia"/>
-        </w:rPr>
-      </w:pPr>
     </w:p>
     <w:p>
       <w:pPr>
@@ -1651,6 +1548,7 @@
           <w:b/>
           <w:bCs/>
         </w:rPr>
+        <w:lastRenderedPageBreak/>
         <w:t>Variable de decisión</w:t>
       </w:r>
     </w:p>
@@ -2291,8 +2189,6 @@
               <m:ctrlPr>
                 <w:rPr>
                   <w:rFonts w:ascii="Cambria Math" w:eastAsiaTheme="minorEastAsia" w:hAnsi="Cambria Math"/>
-                  <w:b/>
-                  <w:bCs/>
                   <w:i/>
                   <w:lang w:val="es-CO"/>
                 </w:rPr>
@@ -2300,9 +2196,6 @@
             </m:naryPr>
             <m:sub>
               <m:r>
-                <m:rPr>
-                  <m:sty m:val="bi"/>
-                </m:rPr>
                 <w:rPr>
                   <w:rFonts w:ascii="Cambria Math" w:eastAsiaTheme="minorEastAsia" w:hAnsi="Cambria Math"/>
                   <w:lang w:val="es-CO"/>
@@ -2320,8 +2213,6 @@
                   <m:ctrlPr>
                     <w:rPr>
                       <w:rFonts w:ascii="Cambria Math" w:eastAsiaTheme="minorEastAsia" w:hAnsi="Cambria Math"/>
-                      <w:b/>
-                      <w:bCs/>
                       <w:i/>
                       <w:lang w:val="es-CO"/>
                     </w:rPr>
@@ -2329,9 +2220,6 @@
                 </m:naryPr>
                 <m:sub>
                   <m:r>
-                    <m:rPr>
-                      <m:sty m:val="bi"/>
-                    </m:rPr>
                     <w:rPr>
                       <w:rFonts w:ascii="Cambria Math" w:eastAsiaTheme="minorEastAsia" w:hAnsi="Cambria Math"/>
                       <w:lang w:val="es-CO"/>
@@ -2349,8 +2237,6 @@
                       <m:ctrlPr>
                         <w:rPr>
                           <w:rFonts w:ascii="Cambria Math" w:eastAsiaTheme="minorEastAsia" w:hAnsi="Cambria Math"/>
-                          <w:b/>
-                          <w:bCs/>
                           <w:i/>
                           <w:lang w:val="es-CO"/>
                         </w:rPr>
@@ -2358,9 +2244,6 @@
                     </m:naryPr>
                     <m:sub>
                       <m:r>
-                        <m:rPr>
-                          <m:sty m:val="bi"/>
-                        </m:rPr>
                         <w:rPr>
                           <w:rFonts w:ascii="Cambria Math" w:eastAsiaTheme="minorEastAsia" w:hAnsi="Cambria Math"/>
                           <w:lang w:val="es-CO"/>
@@ -2371,9 +2254,6 @@
                     <m:sup/>
                     <m:e>
                       <m:r>
-                        <m:rPr>
-                          <m:sty m:val="bi"/>
-                        </m:rPr>
                         <w:rPr>
                           <w:rFonts w:ascii="Cambria Math" w:eastAsiaTheme="minorEastAsia" w:hAnsi="Cambria Math"/>
                           <w:lang w:val="es-CO"/>
@@ -2385,8 +2265,6 @@
                           <m:ctrlPr>
                             <w:rPr>
                               <w:rFonts w:ascii="Cambria Math" w:eastAsiaTheme="minorEastAsia" w:hAnsi="Cambria Math"/>
-                              <w:b/>
-                              <w:bCs/>
                               <w:i/>
                               <w:lang w:val="es-CO"/>
                             </w:rPr>
@@ -2394,9 +2272,6 @@
                         </m:sSubPr>
                         <m:e>
                           <m:r>
-                            <m:rPr>
-                              <m:sty m:val="bi"/>
-                            </m:rPr>
                             <w:rPr>
                               <w:rFonts w:ascii="Cambria Math" w:eastAsiaTheme="minorEastAsia" w:hAnsi="Cambria Math"/>
                               <w:lang w:val="es-CO"/>
@@ -2406,9 +2281,6 @@
                         </m:e>
                         <m:sub>
                           <m:r>
-                            <m:rPr>
-                              <m:sty m:val="bi"/>
-                            </m:rPr>
                             <w:rPr>
                               <w:rFonts w:ascii="Cambria Math" w:eastAsiaTheme="minorEastAsia" w:hAnsi="Cambria Math"/>
                               <w:lang w:val="es-CO"/>
@@ -2418,9 +2290,6 @@
                         </m:sub>
                       </m:sSub>
                       <m:r>
-                        <m:rPr>
-                          <m:sty m:val="bi"/>
-                        </m:rPr>
                         <w:rPr>
                           <w:rFonts w:ascii="Cambria Math" w:eastAsiaTheme="minorEastAsia" w:hAnsi="Cambria Math"/>
                           <w:lang w:val="es-CO"/>
@@ -2434,8 +2303,6 @@
                           <m:ctrlPr>
                             <w:rPr>
                               <w:rFonts w:ascii="Cambria Math" w:eastAsiaTheme="minorEastAsia" w:hAnsi="Cambria Math"/>
-                              <w:b/>
-                              <w:bCs/>
                               <w:i/>
                               <w:lang w:val="es-CO"/>
                             </w:rPr>
@@ -2447,8 +2314,6 @@
                               <m:ctrlPr>
                                 <w:rPr>
                                   <w:rFonts w:ascii="Cambria Math" w:eastAsiaTheme="minorEastAsia" w:hAnsi="Cambria Math"/>
-                                  <w:b/>
-                                  <w:bCs/>
                                   <w:i/>
                                   <w:lang w:val="es-CO"/>
                                 </w:rPr>
@@ -2460,8 +2325,6 @@
                                   <m:ctrlPr>
                                     <w:rPr>
                                       <w:rFonts w:ascii="Cambria Math" w:eastAsiaTheme="minorEastAsia" w:hAnsi="Cambria Math"/>
-                                      <w:b/>
-                                      <w:bCs/>
                                       <w:i/>
                                       <w:lang w:val="es-CO"/>
                                     </w:rPr>
@@ -2473,8 +2336,6 @@
                                       <m:ctrlPr>
                                         <w:rPr>
                                           <w:rFonts w:ascii="Cambria Math" w:eastAsiaTheme="minorEastAsia" w:hAnsi="Cambria Math"/>
-                                          <w:b/>
-                                          <w:bCs/>
                                           <w:i/>
                                           <w:lang w:val="es-CO"/>
                                         </w:rPr>
@@ -2482,9 +2343,6 @@
                                     </m:sSubPr>
                                     <m:e>
                                       <m:r>
-                                        <m:rPr>
-                                          <m:sty m:val="bi"/>
-                                        </m:rPr>
                                         <w:rPr>
                                           <w:rFonts w:ascii="Cambria Math" w:eastAsiaTheme="minorEastAsia" w:hAnsi="Cambria Math"/>
                                           <w:lang w:val="es-CO"/>
@@ -2494,9 +2352,6 @@
                                     </m:e>
                                     <m:sub>
                                       <m:r>
-                                        <m:rPr>
-                                          <m:sty m:val="bi"/>
-                                        </m:rPr>
                                         <w:rPr>
                                           <w:rFonts w:ascii="Cambria Math" w:eastAsiaTheme="minorEastAsia" w:hAnsi="Cambria Math"/>
                                           <w:lang w:val="es-CO"/>
@@ -2508,9 +2363,6 @@
                                 </m:num>
                                 <m:den>
                                   <m:r>
-                                    <m:rPr>
-                                      <m:sty m:val="bi"/>
-                                    </m:rPr>
                                     <w:rPr>
                                       <w:rFonts w:ascii="Cambria Math" w:eastAsiaTheme="minorEastAsia" w:hAnsi="Cambria Math"/>
                                       <w:lang w:val="es-CO"/>
@@ -2520,9 +2372,6 @@
                                 </m:den>
                               </m:f>
                               <m:r>
-                                <m:rPr>
-                                  <m:sty m:val="bi"/>
-                                </m:rPr>
                                 <w:rPr>
                                   <w:rFonts w:ascii="Cambria Math" w:eastAsiaTheme="minorEastAsia" w:hAnsi="Cambria Math"/>
                                   <w:lang w:val="es-CO"/>
@@ -2534,8 +2383,6 @@
                                   <m:ctrlPr>
                                     <w:rPr>
                                       <w:rFonts w:ascii="Cambria Math" w:eastAsiaTheme="minorEastAsia" w:hAnsi="Cambria Math"/>
-                                      <w:b/>
-                                      <w:bCs/>
                                       <w:i/>
                                       <w:lang w:val="es-CO"/>
                                     </w:rPr>
@@ -2543,9 +2390,6 @@
                                 </m:sSubPr>
                                 <m:e>
                                   <m:r>
-                                    <m:rPr>
-                                      <m:sty m:val="bi"/>
-                                    </m:rPr>
                                     <w:rPr>
                                       <w:rFonts w:ascii="Cambria Math" w:eastAsiaTheme="minorEastAsia" w:hAnsi="Cambria Math"/>
                                       <w:lang w:val="es-CO"/>
@@ -2555,9 +2399,6 @@
                                 </m:e>
                                 <m:sub>
                                   <m:r>
-                                    <m:rPr>
-                                      <m:sty m:val="bi"/>
-                                    </m:rPr>
                                     <w:rPr>
                                       <w:rFonts w:ascii="Cambria Math" w:eastAsiaTheme="minorEastAsia" w:hAnsi="Cambria Math"/>
                                       <w:lang w:val="es-CO"/>
@@ -2567,9 +2408,6 @@
                                 </m:sub>
                               </m:sSub>
                               <m:r>
-                                <m:rPr>
-                                  <m:sty m:val="bi"/>
-                                </m:rPr>
                                 <w:rPr>
                                   <w:rFonts w:ascii="Cambria Math" w:eastAsiaTheme="minorEastAsia" w:hAnsi="Cambria Math"/>
                                   <w:lang w:val="es-CO"/>
@@ -2579,9 +2417,6 @@
                             </m:e>
                             <m:e>
                               <m:r>
-                                <m:rPr>
-                                  <m:sty m:val="bi"/>
-                                </m:rPr>
                                 <w:rPr>
                                   <w:rFonts w:ascii="Cambria Math" w:eastAsiaTheme="minorEastAsia" w:hAnsi="Cambria Math"/>
                                   <w:lang w:val="es-CO"/>
@@ -2593,8 +2428,6 @@
                                   <m:ctrlPr>
                                     <w:rPr>
                                       <w:rFonts w:ascii="Cambria Math" w:eastAsiaTheme="minorEastAsia" w:hAnsi="Cambria Math"/>
-                                      <w:b/>
-                                      <w:bCs/>
                                       <w:i/>
                                       <w:lang w:val="es-CO"/>
                                     </w:rPr>
@@ -2602,9 +2435,6 @@
                                 </m:sSubPr>
                                 <m:e>
                                   <m:r>
-                                    <m:rPr>
-                                      <m:sty m:val="bi"/>
-                                    </m:rPr>
                                     <w:rPr>
                                       <w:rFonts w:ascii="Cambria Math" w:eastAsiaTheme="minorEastAsia" w:hAnsi="Cambria Math"/>
                                       <w:lang w:val="es-CO"/>
@@ -2614,9 +2444,6 @@
                                 </m:e>
                                 <m:sub>
                                   <m:r>
-                                    <m:rPr>
-                                      <m:sty m:val="bi"/>
-                                    </m:rPr>
                                     <w:rPr>
                                       <w:rFonts w:ascii="Cambria Math" w:eastAsiaTheme="minorEastAsia" w:hAnsi="Cambria Math"/>
                                       <w:lang w:val="es-CO"/>
@@ -2626,9 +2453,6 @@
                                 </m:sub>
                               </m:sSub>
                               <m:r>
-                                <m:rPr>
-                                  <m:sty m:val="bi"/>
-                                </m:rPr>
                                 <w:rPr>
                                   <w:rFonts w:ascii="Cambria Math" w:eastAsiaTheme="minorEastAsia" w:hAnsi="Cambria Math"/>
                                   <w:lang w:val="es-CO"/>
@@ -2640,8 +2464,6 @@
                                   <m:ctrlPr>
                                     <w:rPr>
                                       <w:rFonts w:ascii="Cambria Math" w:eastAsiaTheme="minorEastAsia" w:hAnsi="Cambria Math"/>
-                                      <w:b/>
-                                      <w:bCs/>
                                       <w:i/>
                                       <w:lang w:val="es-CO"/>
                                     </w:rPr>
@@ -2649,9 +2471,6 @@
                                 </m:sSubPr>
                                 <m:e>
                                   <m:r>
-                                    <m:rPr>
-                                      <m:sty m:val="bi"/>
-                                    </m:rPr>
                                     <w:rPr>
                                       <w:rFonts w:ascii="Cambria Math" w:eastAsiaTheme="minorEastAsia" w:hAnsi="Cambria Math"/>
                                       <w:lang w:val="es-CO"/>
@@ -2661,9 +2480,6 @@
                                 </m:e>
                                 <m:sub>
                                   <m:r>
-                                    <m:rPr>
-                                      <m:sty m:val="bi"/>
-                                    </m:rPr>
                                     <w:rPr>
                                       <w:rFonts w:ascii="Cambria Math" w:eastAsiaTheme="minorEastAsia" w:hAnsi="Cambria Math"/>
                                       <w:lang w:val="es-CO"/>
@@ -2673,9 +2489,6 @@
                                 </m:sub>
                               </m:sSub>
                               <m:r>
-                                <m:rPr>
-                                  <m:sty m:val="bi"/>
-                                </m:rPr>
                                 <w:rPr>
                                   <w:rFonts w:ascii="Cambria Math" w:eastAsiaTheme="minorEastAsia" w:hAnsi="Cambria Math"/>
                                   <w:lang w:val="es-CO"/>
@@ -2685,9 +2498,6 @@
                             </m:e>
                           </m:eqArr>
                           <m:r>
-                            <m:rPr>
-                              <m:sty m:val="bi"/>
-                            </m:rPr>
                             <w:rPr>
                               <w:rFonts w:ascii="Cambria Math" w:eastAsiaTheme="minorEastAsia" w:hAnsi="Cambria Math"/>
                               <w:lang w:val="es-CO"/>
@@ -2699,8 +2509,6 @@
                               <m:ctrlPr>
                                 <w:rPr>
                                   <w:rFonts w:ascii="Cambria Math" w:eastAsiaTheme="minorEastAsia" w:hAnsi="Cambria Math"/>
-                                  <w:b/>
-                                  <w:bCs/>
                                   <w:i/>
                                   <w:lang w:val="es-CO"/>
                                 </w:rPr>
@@ -2708,9 +2516,6 @@
                             </m:sSubSupPr>
                             <m:e>
                               <m:r>
-                                <m:rPr>
-                                  <m:sty m:val="bi"/>
-                                </m:rPr>
                                 <w:rPr>
                                   <w:rFonts w:ascii="Cambria Math" w:eastAsiaTheme="minorEastAsia" w:hAnsi="Cambria Math"/>
                                   <w:lang w:val="es-CO"/>
@@ -2720,9 +2525,6 @@
                             </m:e>
                             <m:sub>
                               <m:r>
-                                <m:rPr>
-                                  <m:sty m:val="bi"/>
-                                </m:rPr>
                                 <w:rPr>
                                   <w:rFonts w:ascii="Cambria Math" w:eastAsiaTheme="minorEastAsia" w:hAnsi="Cambria Math"/>
                                   <w:lang w:val="es-CO"/>
@@ -2732,9 +2534,6 @@
                             </m:sub>
                             <m:sup>
                               <m:r>
-                                <m:rPr>
-                                  <m:sty m:val="bi"/>
-                                </m:rPr>
                                 <w:rPr>
                                   <w:rFonts w:ascii="Cambria Math" w:eastAsiaTheme="minorEastAsia" w:hAnsi="Cambria Math"/>
                                   <w:lang w:val="es-CO"/>
@@ -2820,7 +2619,7 @@
               <m:ctrlPr>
                 <w:rPr>
                   <w:rFonts w:ascii="Cambria Math" w:hAnsi="Cambria Math"/>
-                  <w:b/>
+                  <w:bCs/>
                   <w:i/>
                   <w:lang w:val="es-CO"/>
                 </w:rPr>
@@ -2828,9 +2627,6 @@
             </m:naryPr>
             <m:sub>
               <m:r>
-                <m:rPr>
-                  <m:sty m:val="bi"/>
-                </m:rPr>
                 <w:rPr>
                   <w:rFonts w:ascii="Cambria Math" w:hAnsi="Cambria Math"/>
                   <w:lang w:val="es-CO"/>
@@ -2848,7 +2644,7 @@
                   <m:ctrlPr>
                     <w:rPr>
                       <w:rFonts w:ascii="Cambria Math" w:hAnsi="Cambria Math"/>
-                      <w:b/>
+                      <w:bCs/>
                       <w:i/>
                       <w:lang w:val="es-CO"/>
                     </w:rPr>
@@ -2856,9 +2652,6 @@
                 </m:naryPr>
                 <m:sub>
                   <m:r>
-                    <m:rPr>
-                      <m:sty m:val="bi"/>
-                    </m:rPr>
                     <w:rPr>
                       <w:rFonts w:ascii="Cambria Math" w:hAnsi="Cambria Math"/>
                       <w:lang w:val="es-CO"/>
@@ -2876,7 +2669,7 @@
                       <m:ctrlPr>
                         <w:rPr>
                           <w:rFonts w:ascii="Cambria Math" w:hAnsi="Cambria Math"/>
-                          <w:b/>
+                          <w:bCs/>
                           <w:i/>
                           <w:lang w:val="es-CO"/>
                         </w:rPr>
@@ -2884,9 +2677,6 @@
                     </m:naryPr>
                     <m:sub>
                       <m:r>
-                        <m:rPr>
-                          <m:sty m:val="bi"/>
-                        </m:rPr>
                         <w:rPr>
                           <w:rFonts w:ascii="Cambria Math" w:hAnsi="Cambria Math"/>
                           <w:lang w:val="es-CO"/>
@@ -2897,9 +2687,6 @@
                     <m:sup/>
                     <m:e>
                       <m:r>
-                        <m:rPr>
-                          <m:sty m:val="bi"/>
-                        </m:rPr>
                         <w:rPr>
                           <w:rFonts w:ascii="Cambria Math" w:hAnsi="Cambria Math"/>
                           <w:lang w:val="es-CO"/>
@@ -2911,7 +2698,7 @@
                           <m:ctrlPr>
                             <w:rPr>
                               <w:rFonts w:ascii="Cambria Math" w:hAnsi="Cambria Math"/>
-                              <w:b/>
+                              <w:bCs/>
                               <w:i/>
                               <w:lang w:val="es-CO"/>
                             </w:rPr>
@@ -2919,9 +2706,6 @@
                         </m:sSubPr>
                         <m:e>
                           <m:r>
-                            <m:rPr>
-                              <m:sty m:val="bi"/>
-                            </m:rPr>
                             <w:rPr>
                               <w:rFonts w:ascii="Cambria Math" w:hAnsi="Cambria Math"/>
                               <w:lang w:val="es-CO"/>
@@ -2931,9 +2715,6 @@
                         </m:e>
                         <m:sub>
                           <m:r>
-                            <m:rPr>
-                              <m:sty m:val="bi"/>
-                            </m:rPr>
                             <w:rPr>
                               <w:rFonts w:ascii="Cambria Math" w:hAnsi="Cambria Math"/>
                               <w:lang w:val="es-CO"/>
@@ -2943,9 +2724,6 @@
                         </m:sub>
                       </m:sSub>
                       <m:r>
-                        <m:rPr>
-                          <m:sty m:val="bi"/>
-                        </m:rPr>
                         <w:rPr>
                           <w:rFonts w:ascii="Cambria Math" w:hAnsi="Cambria Math"/>
                           <w:lang w:val="es-CO"/>
@@ -2959,7 +2737,7 @@
                           <m:ctrlPr>
                             <w:rPr>
                               <w:rFonts w:ascii="Cambria Math" w:hAnsi="Cambria Math"/>
-                              <w:b/>
+                              <w:bCs/>
                               <w:i/>
                               <w:lang w:val="es-CO"/>
                             </w:rPr>
@@ -2971,7 +2749,7 @@
                               <m:ctrlPr>
                                 <w:rPr>
                                   <w:rFonts w:ascii="Cambria Math" w:hAnsi="Cambria Math"/>
-                                  <w:b/>
+                                  <w:bCs/>
                                   <w:i/>
                                   <w:lang w:val="es-CO"/>
                                 </w:rPr>
@@ -2983,7 +2761,7 @@
                                   <m:ctrlPr>
                                     <w:rPr>
                                       <w:rFonts w:ascii="Cambria Math" w:hAnsi="Cambria Math"/>
-                                      <w:b/>
+                                      <w:bCs/>
                                       <w:i/>
                                       <w:lang w:val="es-CO"/>
                                     </w:rPr>
@@ -2995,7 +2773,7 @@
                                       <m:ctrlPr>
                                         <w:rPr>
                                           <w:rFonts w:ascii="Cambria Math" w:hAnsi="Cambria Math"/>
-                                          <w:b/>
+                                          <w:bCs/>
                                           <w:i/>
                                           <w:lang w:val="es-CO"/>
                                         </w:rPr>
@@ -3003,9 +2781,6 @@
                                     </m:sSubPr>
                                     <m:e>
                                       <m:r>
-                                        <m:rPr>
-                                          <m:sty m:val="bi"/>
-                                        </m:rPr>
                                         <w:rPr>
                                           <w:rFonts w:ascii="Cambria Math" w:hAnsi="Cambria Math"/>
                                           <w:lang w:val="es-CO"/>
@@ -3015,9 +2790,6 @@
                                     </m:e>
                                     <m:sub>
                                       <m:r>
-                                        <m:rPr>
-                                          <m:sty m:val="bi"/>
-                                        </m:rPr>
                                         <w:rPr>
                                           <w:rFonts w:ascii="Cambria Math" w:hAnsi="Cambria Math"/>
                                           <w:lang w:val="es-CO"/>
@@ -3029,9 +2801,6 @@
                                 </m:num>
                                 <m:den>
                                   <m:r>
-                                    <m:rPr>
-                                      <m:sty m:val="bi"/>
-                                    </m:rPr>
                                     <w:rPr>
                                       <w:rFonts w:ascii="Cambria Math" w:hAnsi="Cambria Math"/>
                                       <w:lang w:val="es-CO"/>
@@ -3041,9 +2810,6 @@
                                 </m:den>
                               </m:f>
                               <m:r>
-                                <m:rPr>
-                                  <m:sty m:val="bi"/>
-                                </m:rPr>
                                 <w:rPr>
                                   <w:rFonts w:ascii="Cambria Math" w:hAnsi="Cambria Math"/>
                                   <w:lang w:val="es-CO"/>
@@ -3055,7 +2821,7 @@
                                   <m:ctrlPr>
                                     <w:rPr>
                                       <w:rFonts w:ascii="Cambria Math" w:hAnsi="Cambria Math"/>
-                                      <w:b/>
+                                      <w:bCs/>
                                       <w:i/>
                                       <w:lang w:val="es-CO"/>
                                     </w:rPr>
@@ -3063,9 +2829,6 @@
                                 </m:fPr>
                                 <m:num>
                                   <m:r>
-                                    <m:rPr>
-                                      <m:sty m:val="bi"/>
-                                    </m:rPr>
                                     <w:rPr>
                                       <w:rFonts w:ascii="Cambria Math" w:hAnsi="Cambria Math"/>
                                       <w:lang w:val="es-CO"/>
@@ -3075,9 +2838,6 @@
                                 </m:num>
                                 <m:den>
                                   <m:r>
-                                    <m:rPr>
-                                      <m:sty m:val="bi"/>
-                                    </m:rPr>
                                     <w:rPr>
                                       <w:rFonts w:ascii="Cambria Math" w:hAnsi="Cambria Math"/>
                                       <w:lang w:val="es-CO"/>
@@ -3089,7 +2849,7 @@
                                       <m:ctrlPr>
                                         <w:rPr>
                                           <w:rFonts w:ascii="Cambria Math" w:hAnsi="Cambria Math"/>
-                                          <w:b/>
+                                          <w:bCs/>
                                           <w:i/>
                                           <w:lang w:val="es-CO"/>
                                         </w:rPr>
@@ -3097,9 +2857,6 @@
                                     </m:sSubPr>
                                     <m:e>
                                       <m:r>
-                                        <m:rPr>
-                                          <m:sty m:val="bi"/>
-                                        </m:rPr>
                                         <w:rPr>
                                           <w:rFonts w:ascii="Cambria Math" w:hAnsi="Cambria Math"/>
                                           <w:lang w:val="es-CO"/>
@@ -3109,9 +2866,6 @@
                                     </m:e>
                                     <m:sub>
                                       <m:r>
-                                        <m:rPr>
-                                          <m:sty m:val="bi"/>
-                                        </m:rPr>
                                         <w:rPr>
                                           <w:rFonts w:ascii="Cambria Math" w:hAnsi="Cambria Math"/>
                                           <w:lang w:val="es-CO"/>
@@ -3123,9 +2877,6 @@
                                 </m:den>
                               </m:f>
                               <m:r>
-                                <m:rPr>
-                                  <m:sty m:val="bi"/>
-                                </m:rPr>
                                 <w:rPr>
                                   <w:rFonts w:ascii="Cambria Math" w:hAnsi="Cambria Math"/>
                                   <w:lang w:val="es-CO"/>
@@ -3137,7 +2888,7 @@
                                   <m:ctrlPr>
                                     <w:rPr>
                                       <w:rFonts w:ascii="Cambria Math" w:hAnsi="Cambria Math"/>
-                                      <w:b/>
+                                      <w:bCs/>
                                       <w:i/>
                                       <w:lang w:val="es-CO"/>
                                     </w:rPr>
@@ -3145,9 +2896,6 @@
                                 </m:sSubPr>
                                 <m:e>
                                   <m:r>
-                                    <m:rPr>
-                                      <m:sty m:val="bi"/>
-                                    </m:rPr>
                                     <w:rPr>
                                       <w:rFonts w:ascii="Cambria Math" w:hAnsi="Cambria Math"/>
                                       <w:lang w:val="es-CO"/>
@@ -3157,9 +2905,6 @@
                                 </m:e>
                                 <m:sub>
                                   <m:r>
-                                    <m:rPr>
-                                      <m:sty m:val="bi"/>
-                                    </m:rPr>
                                     <w:rPr>
                                       <w:rFonts w:ascii="Cambria Math" w:hAnsi="Cambria Math"/>
                                       <w:lang w:val="es-CO"/>
@@ -3169,9 +2914,6 @@
                                 </m:sub>
                               </m:sSub>
                               <m:r>
-                                <m:rPr>
-                                  <m:sty m:val="bi"/>
-                                </m:rPr>
                                 <w:rPr>
                                   <w:rFonts w:ascii="Cambria Math" w:hAnsi="Cambria Math"/>
                                   <w:lang w:val="es-CO"/>
@@ -3185,7 +2927,7 @@
                                   <m:ctrlPr>
                                     <w:rPr>
                                       <w:rFonts w:ascii="Cambria Math" w:hAnsi="Cambria Math"/>
-                                      <w:b/>
+                                      <w:bCs/>
                                       <w:i/>
                                       <w:lang w:val="es-CO"/>
                                     </w:rPr>
@@ -3193,9 +2935,6 @@
                                 </m:fPr>
                                 <m:num>
                                   <m:r>
-                                    <m:rPr>
-                                      <m:sty m:val="bi"/>
-                                    </m:rPr>
                                     <w:rPr>
                                       <w:rFonts w:ascii="Cambria Math" w:hAnsi="Cambria Math"/>
                                       <w:lang w:val="es-CO"/>
@@ -3207,7 +2946,7 @@
                                       <m:ctrlPr>
                                         <w:rPr>
                                           <w:rFonts w:ascii="Cambria Math" w:hAnsi="Cambria Math"/>
-                                          <w:b/>
+                                          <w:bCs/>
                                           <w:i/>
                                           <w:lang w:val="es-CO"/>
                                         </w:rPr>
@@ -3215,9 +2954,6 @@
                                     </m:sSubPr>
                                     <m:e>
                                       <m:r>
-                                        <m:rPr>
-                                          <m:sty m:val="bi"/>
-                                        </m:rPr>
                                         <w:rPr>
                                           <w:rFonts w:ascii="Cambria Math" w:hAnsi="Cambria Math"/>
                                           <w:lang w:val="es-CO"/>
@@ -3227,9 +2963,6 @@
                                     </m:e>
                                     <m:sub>
                                       <m:r>
-                                        <m:rPr>
-                                          <m:sty m:val="bi"/>
-                                        </m:rPr>
                                         <w:rPr>
                                           <w:rFonts w:ascii="Cambria Math" w:hAnsi="Cambria Math"/>
                                           <w:lang w:val="es-CO"/>
@@ -3241,9 +2974,6 @@
                                 </m:num>
                                 <m:den>
                                   <m:r>
-                                    <m:rPr>
-                                      <m:sty m:val="bi"/>
-                                    </m:rPr>
                                     <w:rPr>
                                       <w:rFonts w:ascii="Cambria Math" w:hAnsi="Cambria Math"/>
                                       <w:lang w:val="es-CO"/>
@@ -3253,9 +2983,6 @@
                                 </m:den>
                               </m:f>
                               <m:r>
-                                <m:rPr>
-                                  <m:sty m:val="bi"/>
-                                </m:rPr>
                                 <w:rPr>
                                   <w:rFonts w:ascii="Cambria Math" w:hAnsi="Cambria Math"/>
                                   <w:lang w:val="es-CO"/>
@@ -3267,7 +2994,7 @@
                                   <m:ctrlPr>
                                     <w:rPr>
                                       <w:rFonts w:ascii="Cambria Math" w:hAnsi="Cambria Math"/>
-                                      <w:b/>
+                                      <w:bCs/>
                                       <w:i/>
                                       <w:lang w:val="es-CO"/>
                                     </w:rPr>
@@ -3275,9 +3002,6 @@
                                 </m:sSubPr>
                                 <m:e>
                                   <m:r>
-                                    <m:rPr>
-                                      <m:sty m:val="bi"/>
-                                    </m:rPr>
                                     <w:rPr>
                                       <w:rFonts w:ascii="Cambria Math" w:hAnsi="Cambria Math"/>
                                       <w:lang w:val="es-CO"/>
@@ -3287,9 +3011,6 @@
                                 </m:e>
                                 <m:sub>
                                   <m:r>
-                                    <m:rPr>
-                                      <m:sty m:val="bi"/>
-                                    </m:rPr>
                                     <w:rPr>
                                       <w:rFonts w:ascii="Cambria Math" w:hAnsi="Cambria Math"/>
                                       <w:lang w:val="es-CO"/>
@@ -3299,9 +3020,6 @@
                                 </m:sub>
                               </m:sSub>
                               <m:r>
-                                <m:rPr>
-                                  <m:sty m:val="bi"/>
-                                </m:rPr>
                                 <w:rPr>
                                   <w:rFonts w:ascii="Cambria Math" w:hAnsi="Cambria Math"/>
                                   <w:lang w:val="es-CO"/>
@@ -3311,9 +3029,6 @@
                             </m:e>
                           </m:eqArr>
                           <m:r>
-                            <m:rPr>
-                              <m:sty m:val="bi"/>
-                            </m:rPr>
                             <w:rPr>
                               <w:rFonts w:ascii="Cambria Math" w:hAnsi="Cambria Math"/>
                               <w:lang w:val="es-CO"/>
@@ -3325,7 +3040,7 @@
                               <m:ctrlPr>
                                 <w:rPr>
                                   <w:rFonts w:ascii="Cambria Math" w:hAnsi="Cambria Math"/>
-                                  <w:b/>
+                                  <w:bCs/>
                                   <w:i/>
                                   <w:lang w:val="es-CO"/>
                                 </w:rPr>
@@ -3333,9 +3048,6 @@
                             </m:sSubSupPr>
                             <m:e>
                               <m:r>
-                                <m:rPr>
-                                  <m:sty m:val="bi"/>
-                                </m:rPr>
                                 <w:rPr>
                                   <w:rFonts w:ascii="Cambria Math" w:hAnsi="Cambria Math"/>
                                   <w:lang w:val="es-CO"/>
@@ -3345,9 +3057,6 @@
                             </m:e>
                             <m:sub>
                               <m:r>
-                                <m:rPr>
-                                  <m:sty m:val="bi"/>
-                                </m:rPr>
                                 <w:rPr>
                                   <w:rFonts w:ascii="Cambria Math" w:hAnsi="Cambria Math"/>
                                   <w:lang w:val="es-CO"/>
@@ -3357,9 +3066,6 @@
                             </m:sub>
                             <m:sup>
                               <m:r>
-                                <m:rPr>
-                                  <m:sty m:val="bi"/>
-                                </m:rPr>
                                 <w:rPr>
                                   <w:rFonts w:ascii="Cambria Math" w:hAnsi="Cambria Math"/>
                                   <w:lang w:val="es-CO"/>
@@ -3388,16 +3094,6 @@
           <w:lang w:val="es-CO"/>
         </w:rPr>
       </w:pPr>
-    </w:p>
-    <w:p>
-      <w:pPr>
-        <w:rPr>
-          <w:rFonts w:eastAsiaTheme="minorEastAsia"/>
-          <w:b/>
-          <w:bCs/>
-          <w:lang w:val="es-CO"/>
-        </w:rPr>
-      </w:pPr>
       <m:oMathPara>
         <m:oMath>
           <m:sSub>
@@ -3455,8 +3151,6 @@
               <m:ctrlPr>
                 <w:rPr>
                   <w:rFonts w:ascii="Cambria Math" w:eastAsiaTheme="minorEastAsia" w:hAnsi="Cambria Math"/>
-                  <w:b/>
-                  <w:bCs/>
                   <w:i/>
                   <w:lang w:val="es-CO"/>
                 </w:rPr>
@@ -3464,24 +3158,11 @@
             </m:naryPr>
             <m:sub>
               <m:r>
-                <m:rPr>
-                  <m:sty m:val="bi"/>
-                </m:rPr>
                 <w:rPr>
                   <w:rFonts w:ascii="Cambria Math" w:eastAsiaTheme="minorEastAsia" w:hAnsi="Cambria Math"/>
                   <w:lang w:val="es-CO"/>
                 </w:rPr>
-                <m:t>i</m:t>
-              </m:r>
-              <m:r>
-                <m:rPr>
-                  <m:sty m:val="bi"/>
-                </m:rPr>
-                <w:rPr>
-                  <w:rFonts w:ascii="Cambria Math" w:eastAsiaTheme="minorEastAsia" w:hAnsi="Cambria Math"/>
-                  <w:lang w:val="es-CO"/>
-                </w:rPr>
-                <m:t>∈K</m:t>
+                <m:t>i∈K</m:t>
               </m:r>
             </m:sub>
             <m:sup/>
@@ -3491,8 +3172,6 @@
                   <m:ctrlPr>
                     <w:rPr>
                       <w:rFonts w:ascii="Cambria Math" w:eastAsiaTheme="minorEastAsia" w:hAnsi="Cambria Math"/>
-                      <w:b/>
-                      <w:bCs/>
                       <w:i/>
                       <w:lang w:val="es-CO"/>
                     </w:rPr>
@@ -3500,9 +3179,6 @@
                 </m:sSubPr>
                 <m:e>
                   <m:r>
-                    <m:rPr>
-                      <m:sty m:val="bi"/>
-                    </m:rPr>
                     <w:rPr>
                       <w:rFonts w:ascii="Cambria Math" w:eastAsiaTheme="minorEastAsia" w:hAnsi="Cambria Math"/>
                       <w:lang w:val="es-CO"/>
@@ -3512,9 +3188,6 @@
                 </m:e>
                 <m:sub>
                   <m:r>
-                    <m:rPr>
-                      <m:sty m:val="bi"/>
-                    </m:rPr>
                     <w:rPr>
                       <w:rFonts w:ascii="Cambria Math" w:eastAsiaTheme="minorEastAsia" w:hAnsi="Cambria Math"/>
                       <w:lang w:val="es-CO"/>
@@ -3524,9 +3197,6 @@
                 </m:sub>
               </m:sSub>
               <m:r>
-                <m:rPr>
-                  <m:sty m:val="bi"/>
-                </m:rPr>
                 <w:rPr>
                   <w:rFonts w:ascii="Cambria Math" w:eastAsiaTheme="minorEastAsia" w:hAnsi="Cambria Math"/>
                   <w:lang w:val="es-CO"/>
@@ -3604,8 +3274,6 @@
               <m:ctrlPr>
                 <w:rPr>
                   <w:rFonts w:ascii="Cambria Math" w:eastAsiaTheme="minorEastAsia" w:hAnsi="Cambria Math"/>
-                  <w:b/>
-                  <w:bCs/>
                   <w:i/>
                   <w:lang w:val="es-CO"/>
                 </w:rPr>
@@ -3613,32 +3281,16 @@
             </m:naryPr>
             <m:sub>
               <m:r>
-                <m:rPr>
-                  <m:sty m:val="bi"/>
-                </m:rPr>
                 <w:rPr>
                   <w:rFonts w:ascii="Cambria Math" w:eastAsiaTheme="minorEastAsia" w:hAnsi="Cambria Math"/>
                   <w:lang w:val="es-CO"/>
                 </w:rPr>
-                <m:t>k</m:t>
-              </m:r>
-              <m:r>
-                <m:rPr>
-                  <m:sty m:val="bi"/>
-                </m:rPr>
-                <w:rPr>
-                  <w:rFonts w:ascii="Cambria Math" w:eastAsiaTheme="minorEastAsia" w:hAnsi="Cambria Math"/>
-                  <w:lang w:val="es-CO"/>
-                </w:rPr>
-                <m:t>∈K</m:t>
+                <m:t>k∈K</m:t>
               </m:r>
             </m:sub>
             <m:sup/>
             <m:e>
               <m:r>
-                <m:rPr>
-                  <m:sty m:val="bi"/>
-                </m:rPr>
                 <w:rPr>
                   <w:rFonts w:ascii="Cambria Math" w:eastAsiaTheme="minorEastAsia" w:hAnsi="Cambria Math"/>
                   <w:lang w:val="es-CO"/>
@@ -3650,8 +3302,6 @@
                   <m:ctrlPr>
                     <w:rPr>
                       <w:rFonts w:ascii="Cambria Math" w:eastAsiaTheme="minorEastAsia" w:hAnsi="Cambria Math"/>
-                      <w:b/>
-                      <w:bCs/>
                       <w:i/>
                       <w:lang w:val="es-CO"/>
                     </w:rPr>
@@ -3659,9 +3309,6 @@
                 </m:sSubPr>
                 <m:e>
                   <m:r>
-                    <m:rPr>
-                      <m:sty m:val="bi"/>
-                    </m:rPr>
                     <w:rPr>
                       <w:rFonts w:ascii="Cambria Math" w:eastAsiaTheme="minorEastAsia" w:hAnsi="Cambria Math"/>
                       <w:lang w:val="es-CO"/>
@@ -3671,9 +3318,6 @@
                 </m:e>
                 <m:sub>
                   <m:r>
-                    <m:rPr>
-                      <m:sty m:val="bi"/>
-                    </m:rPr>
                     <w:rPr>
                       <w:rFonts w:ascii="Cambria Math" w:eastAsiaTheme="minorEastAsia" w:hAnsi="Cambria Math"/>
                       <w:lang w:val="es-CO"/>
@@ -3683,9 +3327,6 @@
                 </m:sub>
               </m:sSub>
               <m:r>
-                <m:rPr>
-                  <m:sty m:val="bi"/>
-                </m:rPr>
                 <w:rPr>
                   <w:rFonts w:ascii="Cambria Math" w:eastAsiaTheme="minorEastAsia" w:hAnsi="Cambria Math"/>
                   <w:lang w:val="es-CO"/>
@@ -3700,8 +3341,6 @@
                   <m:ctrlPr>
                     <w:rPr>
                       <w:rFonts w:ascii="Cambria Math" w:eastAsiaTheme="minorEastAsia" w:hAnsi="Cambria Math"/>
-                      <w:b/>
-                      <w:bCs/>
                       <w:i/>
                       <w:lang w:val="es-CO"/>
                     </w:rPr>
@@ -3709,9 +3348,6 @@
                 </m:naryPr>
                 <m:sub>
                   <m:r>
-                    <m:rPr>
-                      <m:sty m:val="bi"/>
-                    </m:rPr>
                     <w:rPr>
                       <w:rFonts w:ascii="Cambria Math" w:eastAsiaTheme="minorEastAsia" w:hAnsi="Cambria Math"/>
                       <w:lang w:val="es-CO"/>
@@ -3729,8 +3365,6 @@
                       <m:ctrlPr>
                         <w:rPr>
                           <w:rFonts w:ascii="Cambria Math" w:eastAsiaTheme="minorEastAsia" w:hAnsi="Cambria Math"/>
-                          <w:b/>
-                          <w:bCs/>
                           <w:i/>
                           <w:lang w:val="es-CO"/>
                         </w:rPr>
@@ -3738,9 +3372,6 @@
                     </m:naryPr>
                     <m:sub>
                       <m:r>
-                        <m:rPr>
-                          <m:sty m:val="bi"/>
-                        </m:rPr>
                         <w:rPr>
                           <w:rFonts w:ascii="Cambria Math" w:eastAsiaTheme="minorEastAsia" w:hAnsi="Cambria Math"/>
                           <w:lang w:val="es-CO"/>
@@ -3755,8 +3386,6 @@
                           <m:ctrlPr>
                             <w:rPr>
                               <w:rFonts w:ascii="Cambria Math" w:eastAsiaTheme="minorEastAsia" w:hAnsi="Cambria Math"/>
-                              <w:b/>
-                              <w:bCs/>
                               <w:i/>
                               <w:lang w:val="es-CO"/>
                             </w:rPr>
@@ -3764,9 +3393,6 @@
                         </m:sSubSupPr>
                         <m:e>
                           <m:r>
-                            <m:rPr>
-                              <m:sty m:val="bi"/>
-                            </m:rPr>
                             <w:rPr>
                               <w:rFonts w:ascii="Cambria Math" w:eastAsiaTheme="minorEastAsia" w:hAnsi="Cambria Math"/>
                               <w:lang w:val="es-CO"/>
@@ -3776,9 +3402,6 @@
                         </m:e>
                         <m:sub>
                           <m:r>
-                            <m:rPr>
-                              <m:sty m:val="bi"/>
-                            </m:rPr>
                             <w:rPr>
                               <w:rFonts w:ascii="Cambria Math" w:eastAsiaTheme="minorEastAsia" w:hAnsi="Cambria Math"/>
                               <w:lang w:val="es-CO"/>
@@ -3788,9 +3411,6 @@
                         </m:sub>
                         <m:sup>
                           <m:r>
-                            <m:rPr>
-                              <m:sty m:val="bi"/>
-                            </m:rPr>
                             <w:rPr>
                               <w:rFonts w:ascii="Cambria Math" w:eastAsiaTheme="minorEastAsia" w:hAnsi="Cambria Math"/>
                               <w:lang w:val="es-CO"/>
@@ -3811,7 +3431,6 @@
     <w:p>
       <w:pPr>
         <w:rPr>
-          <w:b/>
           <w:bCs/>
           <w:lang w:val="es-CO"/>
         </w:rPr>
@@ -3854,9 +3473,6 @@
             </m:e>
           </m:d>
           <m:r>
-            <m:rPr>
-              <m:sty m:val="bi"/>
-            </m:rPr>
             <w:rPr>
               <w:rFonts w:ascii="Cambria Math" w:hAnsi="Cambria Math"/>
               <w:lang w:val="es-CO"/>
@@ -3868,7 +3484,6 @@
               <m:ctrlPr>
                 <w:rPr>
                   <w:rFonts w:ascii="Cambria Math" w:hAnsi="Cambria Math"/>
-                  <w:b/>
                   <w:bCs/>
                   <w:i/>
                   <w:lang w:val="es-CO"/>
@@ -3877,9 +3492,6 @@
             </m:sSubPr>
             <m:e>
               <m:r>
-                <m:rPr>
-                  <m:sty m:val="bi"/>
-                </m:rPr>
                 <w:rPr>
                   <w:rFonts w:ascii="Cambria Math" w:hAnsi="Cambria Math"/>
                   <w:lang w:val="es-CO"/>
@@ -3889,9 +3501,6 @@
             </m:e>
             <m:sub>
               <m:r>
-                <m:rPr>
-                  <m:sty m:val="bi"/>
-                </m:rPr>
                 <w:rPr>
                   <w:rFonts w:ascii="Cambria Math" w:hAnsi="Cambria Math"/>
                   <w:lang w:val="es-CO"/>
@@ -3903,7 +3512,6 @@
                   <m:ctrlPr>
                     <w:rPr>
                       <w:rFonts w:ascii="Cambria Math" w:hAnsi="Cambria Math"/>
-                      <w:b/>
                       <w:bCs/>
                       <w:i/>
                       <w:lang w:val="es-CO"/>
@@ -3912,9 +3520,6 @@
                 </m:sSubPr>
                 <m:e>
                   <m:r>
-                    <m:rPr>
-                      <m:sty m:val="bi"/>
-                    </m:rPr>
                     <w:rPr>
                       <w:rFonts w:ascii="Cambria Math" w:hAnsi="Cambria Math"/>
                       <w:lang w:val="es-CO"/>
@@ -3924,9 +3529,6 @@
                 </m:e>
                 <m:sub>
                   <m:r>
-                    <m:rPr>
-                      <m:sty m:val="bi"/>
-                    </m:rPr>
                     <w:rPr>
                       <w:rFonts w:ascii="Cambria Math" w:hAnsi="Cambria Math"/>
                       <w:lang w:val="es-CO"/>
@@ -3938,9 +3540,6 @@
             </m:sub>
           </m:sSub>
           <m:r>
-            <m:rPr>
-              <m:sty m:val="bi"/>
-            </m:rPr>
             <w:rPr>
               <w:rFonts w:ascii="Cambria Math" w:hAnsi="Cambria Math"/>
               <w:lang w:val="es-CO"/>
@@ -3952,7 +3551,6 @@
               <m:ctrlPr>
                 <w:rPr>
                   <w:rFonts w:ascii="Cambria Math" w:hAnsi="Cambria Math"/>
-                  <w:b/>
                   <w:bCs/>
                   <w:i/>
                   <w:lang w:val="es-CO"/>
@@ -3961,9 +3559,6 @@
             </m:sSubPr>
             <m:e>
               <m:r>
-                <m:rPr>
-                  <m:sty m:val="bi"/>
-                </m:rPr>
                 <w:rPr>
                   <w:rFonts w:ascii="Cambria Math" w:hAnsi="Cambria Math"/>
                   <w:lang w:val="es-CO"/>
@@ -3973,9 +3568,6 @@
             </m:e>
             <m:sub>
               <m:r>
-                <m:rPr>
-                  <m:sty m:val="bi"/>
-                </m:rPr>
                 <w:rPr>
                   <w:rFonts w:ascii="Cambria Math" w:hAnsi="Cambria Math"/>
                   <w:lang w:val="es-CO"/>
@@ -3987,7 +3579,6 @@
                   <m:ctrlPr>
                     <w:rPr>
                       <w:rFonts w:ascii="Cambria Math" w:hAnsi="Cambria Math"/>
-                      <w:b/>
                       <w:bCs/>
                       <w:i/>
                       <w:lang w:val="es-CO"/>
@@ -3996,9 +3587,6 @@
                 </m:sSubPr>
                 <m:e>
                   <m:r>
-                    <m:rPr>
-                      <m:sty m:val="bi"/>
-                    </m:rPr>
                     <w:rPr>
                       <w:rFonts w:ascii="Cambria Math" w:hAnsi="Cambria Math"/>
                       <w:lang w:val="es-CO"/>
@@ -4008,9 +3596,6 @@
                 </m:e>
                 <m:sub>
                   <m:r>
-                    <m:rPr>
-                      <m:sty m:val="bi"/>
-                    </m:rPr>
                     <w:rPr>
                       <w:rFonts w:ascii="Cambria Math" w:hAnsi="Cambria Math"/>
                       <w:lang w:val="es-CO"/>
@@ -4022,9 +3607,6 @@
             </m:sub>
           </m:sSub>
           <m:r>
-            <m:rPr>
-              <m:sty m:val="bi"/>
-            </m:rPr>
             <w:rPr>
               <w:rFonts w:ascii="Cambria Math" w:hAnsi="Cambria Math"/>
               <w:lang w:val="es-CO"/>
@@ -4036,7 +3618,6 @@
               <m:ctrlPr>
                 <w:rPr>
                   <w:rFonts w:ascii="Cambria Math" w:hAnsi="Cambria Math"/>
-                  <w:b/>
                   <w:bCs/>
                   <w:i/>
                   <w:lang w:val="es-CO"/>
@@ -4045,9 +3626,6 @@
             </m:sSubPr>
             <m:e>
               <m:r>
-                <m:rPr>
-                  <m:sty m:val="bi"/>
-                </m:rPr>
                 <w:rPr>
                   <w:rFonts w:ascii="Cambria Math" w:hAnsi="Cambria Math"/>
                   <w:lang w:val="es-CO"/>
@@ -4057,9 +3635,6 @@
             </m:e>
             <m:sub>
               <m:r>
-                <m:rPr>
-                  <m:sty m:val="bi"/>
-                </m:rPr>
                 <w:rPr>
                   <w:rFonts w:ascii="Cambria Math" w:hAnsi="Cambria Math"/>
                   <w:lang w:val="es-CO"/>
@@ -4071,7 +3646,6 @@
                   <m:ctrlPr>
                     <w:rPr>
                       <w:rFonts w:ascii="Cambria Math" w:hAnsi="Cambria Math"/>
-                      <w:b/>
                       <w:bCs/>
                       <w:i/>
                       <w:lang w:val="es-CO"/>
@@ -4080,9 +3654,6 @@
                 </m:sSubPr>
                 <m:e>
                   <m:r>
-                    <m:rPr>
-                      <m:sty m:val="bi"/>
-                    </m:rPr>
                     <w:rPr>
                       <w:rFonts w:ascii="Cambria Math" w:hAnsi="Cambria Math"/>
                       <w:lang w:val="es-CO"/>
@@ -4092,9 +3663,6 @@
                 </m:e>
                 <m:sub>
                   <m:r>
-                    <m:rPr>
-                      <m:sty m:val="bi"/>
-                    </m:rPr>
                     <w:rPr>
                       <w:rFonts w:ascii="Cambria Math" w:hAnsi="Cambria Math"/>
                       <w:lang w:val="es-CO"/>
@@ -4106,9 +3674,6 @@
             </m:sub>
           </m:sSub>
           <m:r>
-            <m:rPr>
-              <m:sty m:val="bi"/>
-            </m:rPr>
             <w:rPr>
               <w:rFonts w:ascii="Cambria Math" w:eastAsiaTheme="minorEastAsia" w:hAnsi="Cambria Math"/>
               <w:lang w:val="es-CO"/>
@@ -4120,7 +3685,6 @@
               <m:ctrlPr>
                 <w:rPr>
                   <w:rFonts w:ascii="Cambria Math" w:eastAsiaTheme="minorEastAsia" w:hAnsi="Cambria Math"/>
-                  <w:b/>
                   <w:bCs/>
                   <w:i/>
                   <w:lang w:val="es-CO"/>
@@ -4129,9 +3693,6 @@
             </m:sSubPr>
             <m:e>
               <m:r>
-                <m:rPr>
-                  <m:sty m:val="bi"/>
-                </m:rPr>
                 <w:rPr>
                   <w:rFonts w:ascii="Cambria Math" w:eastAsiaTheme="minorEastAsia" w:hAnsi="Cambria Math"/>
                   <w:lang w:val="es-CO"/>
@@ -4141,9 +3702,6 @@
             </m:e>
             <m:sub>
               <m:r>
-                <m:rPr>
-                  <m:sty m:val="bi"/>
-                </m:rPr>
                 <w:rPr>
                   <w:rFonts w:ascii="Cambria Math" w:eastAsiaTheme="minorEastAsia" w:hAnsi="Cambria Math"/>
                   <w:lang w:val="es-CO"/>
@@ -4154,15 +3712,6 @@
           </m:sSub>
         </m:oMath>
       </m:oMathPara>
-    </w:p>
-    <w:p>
-      <w:pPr>
-        <w:rPr>
-          <w:b/>
-          <w:bCs/>
-          <w:lang w:val="es-CO"/>
-        </w:rPr>
-      </w:pPr>
     </w:p>
     <w:p>
       <w:pPr>
@@ -4193,9 +3742,6 @@
             <m:t>z)=</m:t>
           </m:r>
           <m:r>
-            <m:rPr>
-              <m:sty m:val="bi"/>
-            </m:rPr>
             <w:rPr>
               <w:rFonts w:ascii="Cambria Math" w:eastAsiaTheme="minorEastAsia" w:hAnsi="Cambria Math"/>
             </w:rPr>
@@ -4211,11 +3757,18 @@
           <w:b/>
         </w:rPr>
       </w:pPr>
-      <w:r>
-        <w:rPr>
-          <w:b/>
-        </w:rPr>
-        <w:lastRenderedPageBreak/>
+    </w:p>
+    <w:p>
+      <w:pPr>
+        <w:jc w:val="center"/>
+        <w:rPr>
+          <w:b/>
+        </w:rPr>
+      </w:pPr>
+      <w:r>
+        <w:rPr>
+          <w:b/>
+        </w:rPr>
         <w:t>Restricciones</w:t>
       </w:r>
     </w:p>
@@ -4412,6 +3965,7 @@
         <w:rPr>
           <w:bCs/>
         </w:rPr>
+        <w:lastRenderedPageBreak/>
         <w:t>La misma cantidad de vehículos que llegan deben ser la misa cantidad que los que salen</w:t>
       </w:r>
       <w:r>
@@ -5603,6 +5157,7 @@
         <w:rPr>
           <w:bCs/>
         </w:rPr>
+        <w:lastRenderedPageBreak/>
         <w:t>Los vehículos tienen que llevar la cantidad necesaria para cumplir con la demanda de los clientes que visita</w:t>
       </w:r>
     </w:p>
@@ -6214,6 +5769,564 @@
           <w:szCs w:val="28"/>
         </w:rPr>
         <w:t>Caso 1</w:t>
+      </w:r>
+    </w:p>
+    <w:p>
+      <w:r>
+        <w:t>En el primer caso se busca tener una solución factible al modelo y datos propuestos.</w:t>
+      </w:r>
+      <w:r>
+        <w:t xml:space="preserve"> Es importante resaltar que se realizó la prueba con el archivo de Clients.csv, Depots.csv y Vehicles.csv. Es decir, se tenía una visión </w:t>
+      </w:r>
+      <w:proofErr w:type="spellStart"/>
+      <w:r>
+        <w:t>multidepósito</w:t>
+      </w:r>
+      <w:proofErr w:type="spellEnd"/>
+      <w:r>
+        <w:t xml:space="preserve"> y con máximo 12 vehículos de los tres </w:t>
+      </w:r>
+      <w:proofErr w:type="spellStart"/>
+      <w:r>
+        <w:t>tpos</w:t>
+      </w:r>
+      <w:proofErr w:type="spellEnd"/>
+      <w:r>
+        <w:t>.</w:t>
+      </w:r>
+    </w:p>
+    <w:p>
+      <w:pPr>
+        <w:rPr>
+          <w:b/>
+          <w:bCs/>
+        </w:rPr>
+      </w:pPr>
+      <w:r>
+        <w:rPr>
+          <w:b/>
+          <w:bCs/>
+        </w:rPr>
+        <w:t>Archivo Rutas</w:t>
+      </w:r>
+    </w:p>
+    <w:p>
+      <w:r>
+        <w:t>El archivo de rutas se encuentra en /case_1_base/</w:t>
+      </w:r>
+      <w:proofErr w:type="spellStart"/>
+      <w:r>
+        <w:t>results</w:t>
+      </w:r>
+      <w:proofErr w:type="spellEnd"/>
+      <w:r>
+        <w:t>/reporte_rutas.csv</w:t>
+      </w:r>
+    </w:p>
+    <w:p>
+      <w:pPr>
+        <w:rPr>
+          <w:b/>
+          <w:bCs/>
+        </w:rPr>
+      </w:pPr>
+      <w:r>
+        <w:rPr>
+          <w:b/>
+          <w:bCs/>
+        </w:rPr>
+        <w:t>Valor de la Función Objetivo</w:t>
+      </w:r>
+    </w:p>
+    <w:p>
+      <w:r>
+        <w:t xml:space="preserve">Para este caso, el valor de la función objetivo fue de </w:t>
+      </w:r>
+      <w:r>
+        <w:t xml:space="preserve">_________. Esto es el </w:t>
+      </w:r>
+      <w:proofErr w:type="spellStart"/>
+      <w:r>
+        <w:t>costoóptimo</w:t>
+      </w:r>
+      <w:proofErr w:type="spellEnd"/>
+      <w:r>
+        <w:t xml:space="preserve"> de funcionamiento diario con los datos usados.</w:t>
+      </w:r>
+      <w:r>
+        <w:br/>
+        <w:t>Según los resultados, se puede ver que solo se usan ____ vehículos (cuales)</w:t>
+      </w:r>
+    </w:p>
+    <w:p>
+      <w:pPr>
+        <w:rPr>
+          <w:b/>
+          <w:bCs/>
+        </w:rPr>
+      </w:pPr>
+      <w:r>
+        <w:rPr>
+          <w:b/>
+          <w:bCs/>
+        </w:rPr>
+        <w:t>Visualización de Rutas</w:t>
+      </w:r>
+    </w:p>
+    <w:p>
+      <w:r>
+        <w:t xml:space="preserve">Para la visualización se usó la libraría de </w:t>
+      </w:r>
+      <w:proofErr w:type="spellStart"/>
+      <w:r>
+        <w:t>Folium</w:t>
+      </w:r>
+      <w:proofErr w:type="spellEnd"/>
+      <w:r>
+        <w:t xml:space="preserve">, que nos permite ver tanto las rutas de los </w:t>
+      </w:r>
+      <w:proofErr w:type="spellStart"/>
+      <w:r>
+        <w:t>vehculos</w:t>
+      </w:r>
+      <w:proofErr w:type="spellEnd"/>
+      <w:r>
+        <w:t xml:space="preserve"> terrestres como de los aéreos. Asimismo, si se abre el archivo HTML. Se puede ver el movimiento de la línea punteada. Ala cual indica hacia que sentido se debe realizar la ruta.</w:t>
+      </w:r>
+    </w:p>
+    <w:p>
+      <w:pPr>
+        <w:rPr>
+          <w:b/>
+          <w:bCs/>
+        </w:rPr>
+      </w:pPr>
+      <w:r>
+        <w:rPr>
+          <w:b/>
+          <w:bCs/>
+        </w:rPr>
+        <w:t>Análisis de Resultados</w:t>
+      </w:r>
+    </w:p>
+    <w:p>
+      <w:r>
+        <w:t>Se puede decir que…</w:t>
+      </w:r>
+    </w:p>
+    <w:p/>
+    <w:p>
+      <w:pPr>
+        <w:rPr>
+          <w:b/>
+          <w:bCs/>
+          <w:sz w:val="28"/>
+          <w:szCs w:val="28"/>
+        </w:rPr>
+      </w:pPr>
+      <w:r>
+        <w:rPr>
+          <w:b/>
+          <w:bCs/>
+          <w:sz w:val="28"/>
+          <w:szCs w:val="28"/>
+        </w:rPr>
+        <w:lastRenderedPageBreak/>
+        <w:t xml:space="preserve">Caso </w:t>
+      </w:r>
+      <w:r>
+        <w:rPr>
+          <w:b/>
+          <w:bCs/>
+          <w:sz w:val="28"/>
+          <w:szCs w:val="28"/>
+        </w:rPr>
+        <w:t>2</w:t>
+      </w:r>
+    </w:p>
+    <w:p>
+      <w:r>
+        <w:t xml:space="preserve">En el primer caso se busca tener una solución factible al modelo y datos propuestos. Es importante resaltar que se realizó la prueba con el archivo de Clients.csv, Depots.csv y Vehicles.csv. Es decir, se tenía una visión </w:t>
+      </w:r>
+      <w:proofErr w:type="spellStart"/>
+      <w:r>
+        <w:t>multidepósito</w:t>
+      </w:r>
+      <w:proofErr w:type="spellEnd"/>
+      <w:r>
+        <w:t xml:space="preserve"> y con máximo 12 vehículos de los tres </w:t>
+      </w:r>
+      <w:proofErr w:type="spellStart"/>
+      <w:r>
+        <w:t>tpos</w:t>
+      </w:r>
+      <w:proofErr w:type="spellEnd"/>
+      <w:r>
+        <w:t>.</w:t>
+      </w:r>
+    </w:p>
+    <w:p>
+      <w:pPr>
+        <w:rPr>
+          <w:b/>
+          <w:bCs/>
+        </w:rPr>
+      </w:pPr>
+      <w:r>
+        <w:rPr>
+          <w:b/>
+          <w:bCs/>
+        </w:rPr>
+        <w:t>Archivo Rutas</w:t>
+      </w:r>
+    </w:p>
+    <w:p>
+      <w:r>
+        <w:t>El archivo de rutas se encuentra en /case_</w:t>
+      </w:r>
+      <w:r>
+        <w:t>2_cost</w:t>
+      </w:r>
+      <w:r>
+        <w:t>/</w:t>
+      </w:r>
+      <w:proofErr w:type="spellStart"/>
+      <w:r>
+        <w:t>results</w:t>
+      </w:r>
+      <w:proofErr w:type="spellEnd"/>
+      <w:r>
+        <w:t>/reporte_rutas.csv</w:t>
+      </w:r>
+    </w:p>
+    <w:p>
+      <w:pPr>
+        <w:rPr>
+          <w:b/>
+          <w:bCs/>
+        </w:rPr>
+      </w:pPr>
+      <w:r>
+        <w:rPr>
+          <w:b/>
+          <w:bCs/>
+        </w:rPr>
+        <w:t>Valor de la Función Objetivo</w:t>
+      </w:r>
+    </w:p>
+    <w:p>
+      <w:r>
+        <w:t>Para este caso, el valor de la función objetivo fue de _________. Esto es el costo</w:t>
+      </w:r>
+      <w:r>
+        <w:t xml:space="preserve"> </w:t>
+      </w:r>
+      <w:r>
+        <w:t>óptimo de funcionamiento diario con los datos usados.</w:t>
+      </w:r>
+      <w:r>
+        <w:br/>
+        <w:t>Según los resultados, se puede ver que solo se usan ____ vehículos (cuales)</w:t>
+      </w:r>
+    </w:p>
+    <w:p>
+      <w:pPr>
+        <w:rPr>
+          <w:b/>
+          <w:bCs/>
+        </w:rPr>
+      </w:pPr>
+      <w:r>
+        <w:rPr>
+          <w:b/>
+          <w:bCs/>
+        </w:rPr>
+        <w:t>Visualización de Rutas</w:t>
+      </w:r>
+    </w:p>
+    <w:p>
+      <w:r>
+        <w:t xml:space="preserve">Para la visualización se usó la libraría de </w:t>
+      </w:r>
+      <w:proofErr w:type="spellStart"/>
+      <w:r>
+        <w:t>Folium</w:t>
+      </w:r>
+      <w:proofErr w:type="spellEnd"/>
+      <w:r>
+        <w:t xml:space="preserve">, que nos permite ver tanto las rutas de los </w:t>
+      </w:r>
+      <w:proofErr w:type="spellStart"/>
+      <w:r>
+        <w:t>vehculos</w:t>
+      </w:r>
+      <w:proofErr w:type="spellEnd"/>
+      <w:r>
+        <w:t xml:space="preserve"> terrestres como de los aéreos. Asimismo, si se abre el archivo HTML. Se puede ver el movimiento de la línea punteada. Ala cual indica </w:t>
+      </w:r>
+      <w:proofErr w:type="spellStart"/>
+      <w:r>
+        <w:t>hacia</w:t>
+      </w:r>
+      <w:proofErr w:type="spellEnd"/>
+      <w:r>
+        <w:t xml:space="preserve"> </w:t>
+      </w:r>
+      <w:proofErr w:type="spellStart"/>
+      <w:r>
+        <w:t>que</w:t>
+      </w:r>
+      <w:proofErr w:type="spellEnd"/>
+      <w:r>
+        <w:t xml:space="preserve"> sentido se debe realizar la ruta.</w:t>
+      </w:r>
+    </w:p>
+    <w:p>
+      <w:pPr>
+        <w:rPr>
+          <w:b/>
+          <w:bCs/>
+        </w:rPr>
+      </w:pPr>
+      <w:r>
+        <w:rPr>
+          <w:b/>
+          <w:bCs/>
+        </w:rPr>
+        <w:t>Análisis de Resultados</w:t>
+      </w:r>
+    </w:p>
+    <w:p>
+      <w:r>
+        <w:t>Se puede decir que…</w:t>
+      </w:r>
+    </w:p>
+    <w:p>
+      <w:pPr>
+        <w:rPr>
+          <w:b/>
+          <w:bCs/>
+          <w:sz w:val="28"/>
+          <w:szCs w:val="28"/>
+        </w:rPr>
+      </w:pPr>
+      <w:r>
+        <w:rPr>
+          <w:b/>
+          <w:bCs/>
+          <w:sz w:val="28"/>
+          <w:szCs w:val="28"/>
+        </w:rPr>
+        <w:t xml:space="preserve">Caso </w:t>
+      </w:r>
+      <w:r>
+        <w:rPr>
+          <w:b/>
+          <w:bCs/>
+          <w:sz w:val="28"/>
+          <w:szCs w:val="28"/>
+        </w:rPr>
+        <w:t>3</w:t>
+      </w:r>
+    </w:p>
+    <w:p>
+      <w:pPr>
+        <w:rPr>
+          <w:b/>
+          <w:bCs/>
+        </w:rPr>
+      </w:pPr>
+      <w:r>
+        <w:rPr>
+          <w:b/>
+          <w:bCs/>
+        </w:rPr>
+        <w:t>Adición Modelo</w:t>
+      </w:r>
+    </w:p>
+    <w:p>
+      <w:pPr>
+        <w:rPr>
+          <w:b/>
+          <w:bCs/>
+        </w:rPr>
+      </w:pPr>
+      <w:r>
+        <w:rPr>
+          <w:b/>
+          <w:bCs/>
+        </w:rPr>
+        <w:t xml:space="preserve">Se tuvo </w:t>
+      </w:r>
+      <w:proofErr w:type="spellStart"/>
+      <w:r>
+        <w:rPr>
+          <w:b/>
+          <w:bCs/>
+        </w:rPr>
+        <w:t>queañáðir</w:t>
+      </w:r>
+      <w:proofErr w:type="spellEnd"/>
+      <w:r>
+        <w:rPr>
+          <w:b/>
+          <w:bCs/>
+        </w:rPr>
+        <w:t>…</w:t>
+      </w:r>
+    </w:p>
+    <w:p>
+      <w:pPr>
+        <w:rPr>
+          <w:b/>
+          <w:bCs/>
+        </w:rPr>
+      </w:pPr>
+    </w:p>
+    <w:p>
+      <w:r>
+        <w:t xml:space="preserve">En el primer caso se busca tener una solución factible al modelo y datos propuestos. Es importante resaltar que se realizó la prueba con el archivo de Clients.csv, Depots.csv y Vehicles.csv. Es decir, se tenía una visión </w:t>
+      </w:r>
+      <w:proofErr w:type="spellStart"/>
+      <w:r>
+        <w:t>multidepósito</w:t>
+      </w:r>
+      <w:proofErr w:type="spellEnd"/>
+      <w:r>
+        <w:t xml:space="preserve"> y con máximo 12 vehículos de los tres </w:t>
+      </w:r>
+      <w:proofErr w:type="spellStart"/>
+      <w:r>
+        <w:t>tpos</w:t>
+      </w:r>
+      <w:proofErr w:type="spellEnd"/>
+      <w:r>
+        <w:t>.</w:t>
+      </w:r>
+    </w:p>
+    <w:p>
+      <w:pPr>
+        <w:rPr>
+          <w:b/>
+          <w:bCs/>
+        </w:rPr>
+      </w:pPr>
+      <w:r>
+        <w:rPr>
+          <w:b/>
+          <w:bCs/>
+        </w:rPr>
+        <w:t>Archivo Rutas</w:t>
+      </w:r>
+    </w:p>
+    <w:p>
+      <w:r>
+        <w:t>El archivo de rutas se encuentra en /case_2_cost/</w:t>
+      </w:r>
+      <w:proofErr w:type="spellStart"/>
+      <w:r>
+        <w:t>results</w:t>
+      </w:r>
+      <w:proofErr w:type="spellEnd"/>
+      <w:r>
+        <w:t>/reporte_rutas.csv</w:t>
+      </w:r>
+    </w:p>
+    <w:p>
+      <w:pPr>
+        <w:rPr>
+          <w:b/>
+          <w:bCs/>
+        </w:rPr>
+      </w:pPr>
+      <w:r>
+        <w:rPr>
+          <w:b/>
+          <w:bCs/>
+        </w:rPr>
+        <w:t>Valor de la Función Objetivo</w:t>
+      </w:r>
+    </w:p>
+    <w:p>
+      <w:r>
+        <w:lastRenderedPageBreak/>
+        <w:t>Para este caso, el valor de la función objetivo fue de _________. Esto es el costo óptimo de funcionamiento diario con los datos usados.</w:t>
+      </w:r>
+      <w:r>
+        <w:br/>
+        <w:t>Según los resultados, se puede ver que solo se usan ____ vehículos (cuales)</w:t>
+      </w:r>
+    </w:p>
+    <w:p>
+      <w:pPr>
+        <w:rPr>
+          <w:b/>
+          <w:bCs/>
+        </w:rPr>
+      </w:pPr>
+      <w:r>
+        <w:rPr>
+          <w:b/>
+          <w:bCs/>
+        </w:rPr>
+        <w:t>Visualización de Rutas</w:t>
+      </w:r>
+    </w:p>
+    <w:p>
+      <w:r>
+        <w:t xml:space="preserve">Para la visualización se usó la libraría de </w:t>
+      </w:r>
+      <w:proofErr w:type="spellStart"/>
+      <w:r>
+        <w:t>Folium</w:t>
+      </w:r>
+      <w:proofErr w:type="spellEnd"/>
+      <w:r>
+        <w:t xml:space="preserve">, que nos permite ver tanto las rutas de los </w:t>
+      </w:r>
+      <w:proofErr w:type="spellStart"/>
+      <w:r>
+        <w:t>vehculos</w:t>
+      </w:r>
+      <w:proofErr w:type="spellEnd"/>
+      <w:r>
+        <w:t xml:space="preserve"> terrestres como de los aéreos. Asimismo, si se abre el archivo HTML. Se puede ver el movimiento de la línea punteada. Ala cual indica </w:t>
+      </w:r>
+      <w:proofErr w:type="spellStart"/>
+      <w:r>
+        <w:t>hacia</w:t>
+      </w:r>
+      <w:proofErr w:type="spellEnd"/>
+      <w:r>
+        <w:t xml:space="preserve"> </w:t>
+      </w:r>
+      <w:proofErr w:type="spellStart"/>
+      <w:r>
+        <w:t>que</w:t>
+      </w:r>
+      <w:proofErr w:type="spellEnd"/>
+      <w:r>
+        <w:t xml:space="preserve"> sentido se debe realizar la ruta.</w:t>
+      </w:r>
+    </w:p>
+    <w:p>
+      <w:pPr>
+        <w:rPr>
+          <w:b/>
+          <w:bCs/>
+        </w:rPr>
+      </w:pPr>
+      <w:r>
+        <w:rPr>
+          <w:b/>
+          <w:bCs/>
+        </w:rPr>
+        <w:t>Análisis de Resultados</w:t>
+      </w:r>
+    </w:p>
+    <w:p>
+      <w:r>
+        <w:t>Se puede decir que…</w:t>
       </w:r>
     </w:p>
     <w:p/>

</xml_diff>